<commit_message>
Fixed Position and Border Issue in word document
</commit_message>
<xml_diff>
--- a/Resources/_base_document.docx
+++ b/Resources/_base_document.docx
@@ -177,7 +177,7 @@
     <w:tbl>
       <w:tblPr>
         <w:tblStyle w:val="Tabellenraster"/>
-        <w:tblpPr w:leftFromText="180" w:rightFromText="180" w:vertAnchor="text" w:horzAnchor="margin" w:tblpXSpec="right" w:tblpY="-298"/>
+        <w:tblpPr w:leftFromText="181" w:rightFromText="181" w:horzAnchor="margin" w:tblpXSpec="right" w:tblpYSpec="top"/>
         <w:tblW w:w="0" w:type="auto"/>
         <w:tblBorders>
           <w:top w:val="none" w:sz="0" w:space="0" w:color="auto"/>
@@ -190,18 +190,18 @@
         <w:tblLook w:val="04A0" w:firstRow="1" w:lastRow="0" w:firstColumn="1" w:lastColumn="0" w:noHBand="0" w:noVBand="1"/>
       </w:tblPr>
       <w:tblGrid>
-        <w:gridCol w:w="1158"/>
-        <w:gridCol w:w="1158"/>
-        <w:gridCol w:w="1158"/>
-        <w:gridCol w:w="1158"/>
+        <w:gridCol w:w="1097"/>
+        <w:gridCol w:w="1097"/>
+        <w:gridCol w:w="1097"/>
+        <w:gridCol w:w="1097"/>
       </w:tblGrid>
       <w:tr>
         <w:trPr>
-          <w:trHeight w:val="338"/>
+          <w:trHeight w:val="353"/>
         </w:trPr>
         <w:tc>
           <w:tcPr>
-            <w:tcW w:w="1158" w:type="dxa"/>
+            <w:tcW w:w="1097" w:type="dxa"/>
           </w:tcPr>
           <w:p>
             <w:pPr>
@@ -210,11 +210,12 @@
                 <w:szCs w:val="24"/>
               </w:rPr>
             </w:pPr>
+            <w:bookmarkStart w:id="0" w:name="_GoBack"/>
           </w:p>
         </w:tc>
         <w:tc>
           <w:tcPr>
-            <w:tcW w:w="1158" w:type="dxa"/>
+            <w:tcW w:w="1097" w:type="dxa"/>
             <w:vAlign w:val="center"/>
           </w:tcPr>
           <w:p>
@@ -240,7 +241,7 @@
         </w:tc>
         <w:tc>
           <w:tcPr>
-            <w:tcW w:w="1158" w:type="dxa"/>
+            <w:tcW w:w="1097" w:type="dxa"/>
             <w:vAlign w:val="center"/>
           </w:tcPr>
           <w:p>
@@ -266,7 +267,7 @@
         </w:tc>
         <w:tc>
           <w:tcPr>
-            <w:tcW w:w="1158" w:type="dxa"/>
+            <w:tcW w:w="1097" w:type="dxa"/>
             <w:vAlign w:val="center"/>
           </w:tcPr>
           <w:p>
@@ -294,21 +295,20 @@
           </w:p>
         </w:tc>
       </w:tr>
+      <w:bookmarkEnd w:id="0"/>
     </w:tbl>
-    <w:p/>
     <w:p>
       <w:pPr>
         <w:ind w:right="-1716"/>
       </w:pPr>
-      <w:bookmarkStart w:id="0" w:name="_GoBack"/>
-      <w:bookmarkEnd w:id="0"/>
     </w:p>
     <w:sectPr>
+      <w:type w:val="continuous"/>
       <w:pgSz w:w="16838" w:h="11906" w:orient="landscape"/>
       <w:pgMar w:top="510" w:right="624" w:bottom="510" w:left="624" w:header="709" w:footer="709" w:gutter="0"/>
-      <w:cols w:num="2" w:space="708" w:equalWidth="0">
-        <w:col w:w="9893" w:space="708"/>
-        <w:col w:w="4989"/>
+      <w:cols w:num="2" w:space="340" w:equalWidth="0">
+        <w:col w:w="9893" w:space="340"/>
+        <w:col w:w="5357"/>
       </w:cols>
       <w:docGrid w:linePitch="360"/>
     </w:sectPr>
@@ -1025,7 +1025,7 @@
 </file>
 
 <file path=customXml/itemProps1.xml><?xml version="1.0" encoding="utf-8"?>
-<ds:datastoreItem xmlns:ds="http://schemas.openxmlformats.org/officeDocument/2006/customXml" ds:itemID="{7E66347A-34A1-4881-B722-0E67BAEDC365}">
+<ds:datastoreItem xmlns:ds="http://schemas.openxmlformats.org/officeDocument/2006/customXml" ds:itemID="{31CF9B55-42A4-4E7A-B261-12BFDC7C4E4A}">
   <ds:schemaRefs>
     <ds:schemaRef ds:uri="http://schemas.openxmlformats.org/officeDocument/2006/bibliography"/>
   </ds:schemaRefs>

</xml_diff>

<commit_message>
bug: incorrect num of users scheduled for morning
</commit_message>
<xml_diff>
--- a/Resources/_base_document.docx
+++ b/Resources/_base_document.docx
@@ -4,7 +4,7 @@
   <w:body>
     <w:tbl>
       <w:tblPr>
-        <w:tblStyle w:val="Tabellenraster"/>
+        <w:tblStyle w:val="Rcsostblzat"/>
         <w:tblW w:w="9803" w:type="dxa"/>
         <w:tblBorders>
           <w:top w:val="single" w:sz="2" w:space="0" w:color="auto"/>
@@ -32,7 +32,10 @@
           <w:tcPr>
             <w:tcW w:w="1559" w:type="dxa"/>
           </w:tcPr>
-          <w:p/>
+          <w:p>
+            <w:bookmarkStart w:id="0" w:name="_GoBack"/>
+            <w:bookmarkEnd w:id="0"/>
+          </w:p>
         </w:tc>
         <w:tc>
           <w:tcPr>
@@ -176,7 +179,7 @@
     </w:tbl>
     <w:tbl>
       <w:tblPr>
-        <w:tblStyle w:val="Tabellenraster"/>
+        <w:tblStyle w:val="Rcsostblzat"/>
         <w:tblpPr w:leftFromText="181" w:rightFromText="181" w:horzAnchor="margin" w:tblpXSpec="right" w:tblpYSpec="top"/>
         <w:tblW w:w="0" w:type="auto"/>
         <w:tblBorders>
@@ -210,7 +213,6 @@
                 <w:szCs w:val="24"/>
               </w:rPr>
             </w:pPr>
-            <w:bookmarkStart w:id="0" w:name="_GoBack"/>
           </w:p>
         </w:tc>
         <w:tc>
@@ -295,7 +297,6 @@
           </w:p>
         </w:tc>
       </w:tr>
-      <w:bookmarkEnd w:id="0"/>
     </w:tbl>
     <w:p>
       <w:pPr>
@@ -305,7 +306,7 @@
     <w:sectPr>
       <w:type w:val="continuous"/>
       <w:pgSz w:w="16838" w:h="11906" w:orient="landscape"/>
-      <w:pgMar w:top="510" w:right="624" w:bottom="510" w:left="624" w:header="709" w:footer="709" w:gutter="0"/>
+      <w:pgMar w:top="397" w:right="624" w:bottom="397" w:left="624" w:header="709" w:footer="709" w:gutter="0"/>
       <w:cols w:num="2" w:space="340" w:equalWidth="0">
         <w:col w:w="9893" w:space="340"/>
         <w:col w:w="5357"/>
@@ -706,17 +707,17 @@
     <w:lsdException w:name="List Table 6 Colorful Accent 6" w:uiPriority="51"/>
     <w:lsdException w:name="List Table 7 Colorful Accent 6" w:uiPriority="52"/>
   </w:latentStyles>
-  <w:style w:type="paragraph" w:default="1" w:styleId="Standard">
+  <w:style w:type="paragraph" w:default="1" w:styleId="Norml">
     <w:name w:val="Normal"/>
     <w:qFormat/>
   </w:style>
-  <w:style w:type="character" w:default="1" w:styleId="Absatz-Standardschriftart">
+  <w:style w:type="character" w:default="1" w:styleId="Bekezdsalapbettpusa">
     <w:name w:val="Default Paragraph Font"/>
     <w:uiPriority w:val="1"/>
     <w:semiHidden/>
     <w:unhideWhenUsed/>
   </w:style>
-  <w:style w:type="table" w:default="1" w:styleId="NormaleTabelle">
+  <w:style w:type="table" w:default="1" w:styleId="Normltblzat">
     <w:name w:val="Normal Table"/>
     <w:uiPriority w:val="99"/>
     <w:semiHidden/>
@@ -731,21 +732,22 @@
       </w:tblCellMar>
     </w:tblPr>
   </w:style>
-  <w:style w:type="numbering" w:default="1" w:styleId="KeineListe">
+  <w:style w:type="numbering" w:default="1" w:styleId="Nemlista">
     <w:name w:val="No List"/>
     <w:uiPriority w:val="99"/>
     <w:semiHidden/>
     <w:unhideWhenUsed/>
   </w:style>
-  <w:style w:type="table" w:styleId="Tabellenraster">
+  <w:style w:type="table" w:styleId="Rcsostblzat">
     <w:name w:val="Table Grid"/>
-    <w:basedOn w:val="NormaleTabelle"/>
+    <w:basedOn w:val="Normltblzat"/>
     <w:uiPriority w:val="39"/>
     <w:rsid w:val="00F717D5"/>
     <w:pPr>
       <w:spacing w:after="0" w:line="240" w:lineRule="auto"/>
     </w:pPr>
     <w:tblPr>
+      <w:tblInd w:w="0" w:type="dxa"/>
       <w:tblBorders>
         <w:top w:val="single" w:sz="4" w:space="0" w:color="auto"/>
         <w:left w:val="single" w:sz="4" w:space="0" w:color="auto"/>
@@ -754,6 +756,12 @@
         <w:insideH w:val="single" w:sz="4" w:space="0" w:color="auto"/>
         <w:insideV w:val="single" w:sz="4" w:space="0" w:color="auto"/>
       </w:tblBorders>
+      <w:tblCellMar>
+        <w:top w:w="0" w:type="dxa"/>
+        <w:left w:w="108" w:type="dxa"/>
+        <w:bottom w:w="0" w:type="dxa"/>
+        <w:right w:w="108" w:type="dxa"/>
+      </w:tblCellMar>
     </w:tblPr>
   </w:style>
 </w:styles>
@@ -1025,7 +1033,7 @@
 </file>
 
 <file path=customXml/itemProps1.xml><?xml version="1.0" encoding="utf-8"?>
-<ds:datastoreItem xmlns:ds="http://schemas.openxmlformats.org/officeDocument/2006/customXml" ds:itemID="{31CF9B55-42A4-4E7A-B261-12BFDC7C4E4A}">
+<ds:datastoreItem xmlns:ds="http://schemas.openxmlformats.org/officeDocument/2006/customXml" ds:itemID="{73AD09DA-1C03-4C0B-A08C-0658438DBA56}">
   <ds:schemaRefs>
     <ds:schemaRef ds:uri="http://schemas.openxmlformats.org/officeDocument/2006/bibliography"/>
   </ds:schemaRefs>

</xml_diff>